<commit_message>
Bridge Run 4: Add 2020-2021
</commit_message>
<xml_diff>
--- a/Bridge.Runs/Run Notes.docx
+++ b/Bridge.Runs/Run Notes.docx
@@ -51,15 +51,56 @@
         <w:t>Update Spring BTS and Rec CPA</w:t>
       </w:r>
       <w:r>
-        <w:t xml:space="preserve"> – Note that input CVs for </w:t>
+        <w:t xml:space="preserve"> – </w:t>
+      </w:r>
+      <w:r>
+        <w:rPr>
+          <w:color w:val="FF0000"/>
+        </w:rPr>
+        <w:t xml:space="preserve">Note that input CVs for </w:t>
       </w:r>
       <w:proofErr w:type="spellStart"/>
       <w:r>
+        <w:rPr>
+          <w:color w:val="FF0000"/>
+        </w:rPr>
         <w:t>RecCPA</w:t>
       </w:r>
       <w:proofErr w:type="spellEnd"/>
       <w:r>
+        <w:rPr>
+          <w:color w:val="FF0000"/>
+        </w:rPr>
         <w:t xml:space="preserve"> are unrealistically small</w:t>
+      </w:r>
+      <w:r>
+        <w:rPr>
+          <w:color w:val="FF0000"/>
+        </w:rPr>
+        <w:t xml:space="preserve"> and these had to </w:t>
+      </w:r>
+      <w:proofErr w:type="gramStart"/>
+      <w:r>
+        <w:rPr>
+          <w:color w:val="FF0000"/>
+        </w:rPr>
+        <w:t>be modified</w:t>
+      </w:r>
+      <w:proofErr w:type="gramEnd"/>
+      <w:r>
+        <w:rPr>
+          <w:color w:val="FF0000"/>
+        </w:rPr>
+        <w:t xml:space="preserve"> in order for the ASAP models to converge</w:t>
+      </w:r>
+    </w:p>
+    <w:p/>
+    <w:p>
+      <w:r>
+        <w:t xml:space="preserve">Run 4: </w:t>
+      </w:r>
+      <w:r>
+        <w:t>Add 2020-2021</w:t>
       </w:r>
       <w:bookmarkStart w:id="0" w:name="_GoBack"/>
       <w:bookmarkEnd w:id="0"/>

</xml_diff>

<commit_message>
Bridge Run 5: Update Maturity
</commit_message>
<xml_diff>
--- a/Bridge.Runs/Run Notes.docx
+++ b/Bridge.Runs/Run Notes.docx
@@ -101,6 +101,12 @@
       </w:r>
       <w:r>
         <w:t>Add 2020-2021</w:t>
+      </w:r>
+    </w:p>
+    <w:p/>
+    <w:p>
+      <w:r>
+        <w:t>Run 5: Update maturity</w:t>
       </w:r>
       <w:bookmarkStart w:id="0" w:name="_GoBack"/>
       <w:bookmarkEnd w:id="0"/>

</xml_diff>

<commit_message>
Bridge Run 6: Add NEAMAP
</commit_message>
<xml_diff>
--- a/Bridge.Runs/Run Notes.docx
+++ b/Bridge.Runs/Run Notes.docx
@@ -108,6 +108,15 @@
       <w:r>
         <w:t>Run 5: Update maturity</w:t>
       </w:r>
+    </w:p>
+    <w:p/>
+    <w:p>
+      <w:r>
+        <w:t>Run 6: Add NEAMAP</w:t>
+      </w:r>
+    </w:p>
+    <w:p/>
+    <w:p>
       <w:bookmarkStart w:id="0" w:name="_GoBack"/>
       <w:bookmarkEnd w:id="0"/>
     </w:p>

</xml_diff>

<commit_message>
Bridge Run 7: Add VAST Indices but do not turn them on in the estimation
</commit_message>
<xml_diff>
--- a/Bridge.Runs/Run Notes.docx
+++ b/Bridge.Runs/Run Notes.docx
@@ -117,9 +117,26 @@
     </w:p>
     <w:p/>
     <w:p>
+      <w:r>
+        <w:t>Run 7: Add Spring and Fall VAST</w:t>
+      </w:r>
+      <w:r>
+        <w:t xml:space="preserve"> – </w:t>
+      </w:r>
+      <w:r>
+        <w:rPr>
+          <w:highlight w:val="yellow"/>
+        </w:rPr>
+        <w:t>make sure scientific notation is ok in proportions</w:t>
+      </w:r>
+    </w:p>
+    <w:p/>
+    <w:p>
       <w:bookmarkStart w:id="0" w:name="_GoBack"/>
       <w:bookmarkEnd w:id="0"/>
     </w:p>
+    <w:p/>
+    <w:p/>
     <w:sectPr>
       <w:pgSz w:w="12240" w:h="15840"/>
       <w:pgMar w:top="1440" w:right="1440" w:bottom="1440" w:left="1440" w:header="720" w:footer="720" w:gutter="0"/>

</xml_diff>

<commit_message>
North Bridge Run 8: Updated remaining state indices
</commit_message>
<xml_diff>
--- a/Bridge.Runs/Run Notes.docx
+++ b/Bridge.Runs/Run Notes.docx
@@ -132,9 +132,19 @@
     </w:p>
     <w:p/>
     <w:p>
+      <w:r>
+        <w:t>Run 8:</w:t>
+      </w:r>
       <w:bookmarkStart w:id="0" w:name="_GoBack"/>
+      <w:r>
+        <w:t xml:space="preserve"> Update remaining spring state indices</w:t>
+      </w:r>
       <w:bookmarkEnd w:id="0"/>
     </w:p>
+    <w:p/>
+    <w:p/>
+    <w:p/>
+    <w:p/>
     <w:p/>
     <w:p/>
     <w:sectPr>

</xml_diff>

<commit_message>
Converted Bridge Run8 to Run7 (so Run 7 now adds all state indices)
Run 7 also contains the VAST indices but they are not turned on
</commit_message>
<xml_diff>
--- a/Bridge.Runs/Run Notes.docx
+++ b/Bridge.Runs/Run Notes.docx
@@ -117,12 +117,52 @@
     </w:p>
     <w:p/>
     <w:p>
-      <w:r>
+      <w:pPr>
+        <w:rPr>
+          <w:strike/>
+        </w:rPr>
+      </w:pPr>
+      <w:r>
+        <w:rPr>
+          <w:strike/>
+        </w:rPr>
+        <w:t xml:space="preserve">OLD </w:t>
+      </w:r>
+      <w:r>
+        <w:rPr>
+          <w:strike/>
+        </w:rPr>
         <w:t>Run 7: Add Spring and Fall VAST</w:t>
       </w:r>
       <w:r>
+        <w:rPr>
+          <w:strike/>
+        </w:rPr>
         <w:t xml:space="preserve"> – </w:t>
       </w:r>
+    </w:p>
+    <w:p/>
+    <w:p>
+      <w:r>
+        <w:t xml:space="preserve">Run </w:t>
+      </w:r>
+      <w:r>
+        <w:t>7</w:t>
+      </w:r>
+      <w:r>
+        <w:t>: Update remaining spring state indices</w:t>
+      </w:r>
+      <w:r>
+        <w:t xml:space="preserve"> (added VAST as well but </w:t>
+      </w:r>
+      <w:proofErr w:type="gramStart"/>
+      <w:r>
+        <w:t>didn’t</w:t>
+      </w:r>
+      <w:proofErr w:type="gramEnd"/>
+      <w:r>
+        <w:t xml:space="preserve"> turn them on); </w:t>
+      </w:r>
       <w:r>
         <w:rPr>
           <w:highlight w:val="yellow"/>
@@ -133,13 +173,16 @@
     <w:p/>
     <w:p>
       <w:r>
-        <w:t>Run 8:</w:t>
+        <w:t xml:space="preserve">Run </w:t>
+      </w:r>
+      <w:r>
+        <w:t>8</w:t>
       </w:r>
       <w:bookmarkStart w:id="0" w:name="_GoBack"/>
-      <w:r>
-        <w:t xml:space="preserve"> Update remaining spring state indices</w:t>
-      </w:r>
       <w:bookmarkEnd w:id="0"/>
+      <w:r>
+        <w:t>: Add new fall indices</w:t>
+      </w:r>
     </w:p>
     <w:p/>
     <w:p/>

</xml_diff>

<commit_message>
Bridge Run #8: North - Add fall indices
</commit_message>
<xml_diff>
--- a/Bridge.Runs/Run Notes.docx
+++ b/Bridge.Runs/Run Notes.docx
@@ -178,11 +178,14 @@
       <w:r>
         <w:t>8</w:t>
       </w:r>
+      <w:r>
+        <w:t>: Add new fall indices</w:t>
+      </w:r>
+      <w:r>
+        <w:t xml:space="preserve"> (NEAMAP, MA, RI, CT)</w:t>
+      </w:r>
       <w:bookmarkStart w:id="0" w:name="_GoBack"/>
       <w:bookmarkEnd w:id="0"/>
-      <w:r>
-        <w:t>: Add new fall indices</w:t>
-      </w:r>
     </w:p>
     <w:p/>
     <w:p/>

</xml_diff>

<commit_message>
Run 8 (RecCPA and both spring/fall VAST) and Run 9 (Rec CPA and Spring only VAST)
</commit_message>
<xml_diff>
--- a/Bridge.Runs/Run Notes.docx
+++ b/Bridge.Runs/Run Notes.docx
@@ -179,14 +179,32 @@
         <w:t>8</w:t>
       </w:r>
       <w:r>
-        <w:t>: Add new fall indices</w:t>
-      </w:r>
-      <w:r>
-        <w:t xml:space="preserve"> (NEAMAP, MA, RI, CT)</w:t>
+        <w:t xml:space="preserve">: </w:t>
+      </w:r>
+      <w:r>
+        <w:t>Rec CPA and both spring and fall VAST</w:t>
+      </w:r>
+    </w:p>
+    <w:p/>
+    <w:p>
+      <w:r>
+        <w:t xml:space="preserve">Run </w:t>
+      </w:r>
+      <w:r>
+        <w:t>9</w:t>
+      </w:r>
+      <w:r>
+        <w:t>: Rec CPA and VAST</w:t>
+      </w:r>
+      <w:r>
+        <w:t xml:space="preserve"> spring only</w:t>
       </w:r>
       <w:bookmarkStart w:id="0" w:name="_GoBack"/>
       <w:bookmarkEnd w:id="0"/>
     </w:p>
+    <w:p/>
+    <w:p/>
+    <w:p/>
     <w:p/>
     <w:p/>
     <w:p/>

</xml_diff>

<commit_message>
make combined north/south fit for run 9
</commit_message>
<xml_diff>
--- a/Bridge.Runs/Run Notes.docx
+++ b/Bridge.Runs/Run Notes.docx
@@ -77,21 +77,7 @@
         <w:rPr>
           <w:color w:val="FF0000"/>
         </w:rPr>
-        <w:t xml:space="preserve"> and these had to </w:t>
-      </w:r>
-      <w:proofErr w:type="gramStart"/>
-      <w:r>
-        <w:rPr>
-          <w:color w:val="FF0000"/>
-        </w:rPr>
-        <w:t>be modified</w:t>
-      </w:r>
-      <w:proofErr w:type="gramEnd"/>
-      <w:r>
-        <w:rPr>
-          <w:color w:val="FF0000"/>
-        </w:rPr>
-        <w:t xml:space="preserve"> in order for the ASAP models to converge</w:t>
+        <w:t xml:space="preserve"> and these had to be modified in order for the ASAP models to converge</w:t>
       </w:r>
     </w:p>
     <w:p/>
@@ -153,15 +139,7 @@
         <w:t>: Update remaining spring state indices</w:t>
       </w:r>
       <w:r>
-        <w:t xml:space="preserve"> (added VAST as well but </w:t>
-      </w:r>
-      <w:proofErr w:type="gramStart"/>
-      <w:r>
-        <w:t>didn’t</w:t>
-      </w:r>
-      <w:proofErr w:type="gramEnd"/>
-      <w:r>
-        <w:t xml:space="preserve"> turn them on); </w:t>
+        <w:t xml:space="preserve"> (added VAST as well but didn’t turn them on); </w:t>
       </w:r>
       <w:r>
         <w:rPr>
@@ -188,17 +166,68 @@
     <w:p/>
     <w:p>
       <w:r>
-        <w:t xml:space="preserve">Run </w:t>
-      </w:r>
-      <w:r>
-        <w:t>9</w:t>
-      </w:r>
-      <w:r>
-        <w:t>: Rec CPA and VAST</w:t>
-      </w:r>
-      <w:r>
-        <w:t xml:space="preserve"> spring only</w:t>
-      </w:r>
+        <w:t>Run 9: Rec CPA and VAST spring only</w:t>
+      </w:r>
+    </w:p>
+    <w:p/>
+    <w:p>
+      <w:r>
+        <w:t>Run 10: same selectivity for Recreational and Rec CPA</w:t>
+      </w:r>
+    </w:p>
+    <w:p/>
+    <w:p>
+      <w:r>
+        <w:t xml:space="preserve">Run 11: </w:t>
+      </w:r>
+      <w:r>
+        <w:t xml:space="preserve">add mixing with p move north to south fixed at 0.1 </w:t>
+      </w:r>
+    </w:p>
+    <w:p/>
+    <w:p>
+      <w:r>
+        <w:t xml:space="preserve">Run 12: add prior </w:t>
+      </w:r>
+      <w:r>
+        <w:t>p move north to south at 0.1</w:t>
+      </w:r>
+    </w:p>
+    <w:p/>
+    <w:p>
+      <w:r>
+        <w:t>Run 13: add AR1 on p move north to south</w:t>
+      </w:r>
+    </w:p>
+    <w:p/>
+    <w:p>
+      <w:r>
+        <w:t>Run 14: switch to D-M for age comp</w:t>
+      </w:r>
+    </w:p>
+    <w:p/>
+    <w:p>
+      <w:r>
+        <w:t>Run 15:  switch to RE for recruitment (“rec”)</w:t>
+      </w:r>
+    </w:p>
+    <w:p/>
+    <w:p>
+      <w:r>
+        <w:t>Run 1</w:t>
+      </w:r>
+      <w:r>
+        <w:t>6</w:t>
+      </w:r>
+      <w:r>
+        <w:t xml:space="preserve">:  </w:t>
+      </w:r>
+      <w:r>
+        <w:t>R+S (“rec+1”)</w:t>
+      </w:r>
+    </w:p>
+    <w:p/>
+    <w:p>
       <w:bookmarkStart w:id="0" w:name="_GoBack"/>
       <w:bookmarkEnd w:id="0"/>
     </w:p>

</xml_diff>

<commit_message>
runs through 12 complete
</commit_message>
<xml_diff>
--- a/Bridge.Runs/Run Notes.docx
+++ b/Bridge.Runs/Run Notes.docx
@@ -168,47 +168,17 @@
       <w:r>
         <w:t>Run 9: Rec CPA and VAST spring only</w:t>
       </w:r>
+      <w:r>
+        <w:t xml:space="preserve"> (also a combined stock run that matches the single stock results. This combined run will be used for later runs.)</w:t>
+      </w:r>
     </w:p>
     <w:p/>
     <w:p>
       <w:r>
         <w:t>Run 10: same selectivity for Recreational and Rec CPA</w:t>
       </w:r>
-    </w:p>
-    <w:p/>
-    <w:p>
-      <w:r>
-        <w:t xml:space="preserve">Run 11: </w:t>
-      </w:r>
-      <w:r>
-        <w:t xml:space="preserve">add mixing with p move north to south fixed at 0.1 </w:t>
-      </w:r>
-    </w:p>
-    <w:p/>
-    <w:p>
-      <w:r>
-        <w:t xml:space="preserve">Run 12: add prior </w:t>
-      </w:r>
-      <w:r>
-        <w:t>p move north to south at 0.1</w:t>
-      </w:r>
-    </w:p>
-    <w:p/>
-    <w:p>
-      <w:r>
-        <w:t>Run 13: add AR1 on p move north to south</w:t>
-      </w:r>
-    </w:p>
-    <w:p/>
-    <w:p>
-      <w:r>
-        <w:t>Run 14: switch to D-M for age comp</w:t>
-      </w:r>
-    </w:p>
-    <w:p/>
-    <w:p>
-      <w:r>
-        <w:t>Run 15:  switch to RE for recruitment (“rec”)</w:t>
+      <w:r>
+        <w:t xml:space="preserve"> (done. Run9 AIC is better but there are a lot more selectivity explorations that could be done. This selectivity assumption will be taken forward.)</w:t>
       </w:r>
     </w:p>
     <w:p/>
@@ -217,20 +187,120 @@
         <w:t>Run 1</w:t>
       </w:r>
       <w:r>
-        <w:t>6</w:t>
-      </w:r>
-      <w:r>
-        <w:t xml:space="preserve">:  </w:t>
-      </w:r>
-      <w:r>
-        <w:t>R+S (“rec+1”)</w:t>
-      </w:r>
-    </w:p>
-    <w:p/>
-    <w:p>
+        <w:t>1</w:t>
+      </w:r>
+      <w:r>
+        <w:t>:  switch to RE for recruitment</w:t>
+      </w:r>
+      <w:r>
+        <w:t xml:space="preserve"> and survival</w:t>
+      </w:r>
+      <w:r>
+        <w:t xml:space="preserve"> (“rec</w:t>
+      </w:r>
+      <w:r>
+        <w:t>+1</w:t>
+      </w:r>
+      <w:r>
+        <w:t>”)</w:t>
+      </w:r>
+      <w:r>
+        <w:t xml:space="preserve"> (done)</w:t>
+      </w:r>
+    </w:p>
+    <w:p/>
+    <w:p>
+      <w:r>
+        <w:t>Run 1</w:t>
+      </w:r>
+      <w:r>
+        <w:t>2</w:t>
+      </w:r>
+      <w:r>
+        <w:t xml:space="preserve">: </w:t>
+      </w:r>
+      <w:r>
+        <w:t xml:space="preserve">add mixing with p move north to south </w:t>
+      </w:r>
+      <w:r>
+        <w:t xml:space="preserve">and south to north </w:t>
+      </w:r>
       <w:bookmarkStart w:id="0" w:name="_GoBack"/>
       <w:bookmarkEnd w:id="0"/>
-    </w:p>
+      <w:r>
+        <w:t xml:space="preserve">fixed at 0.1 </w:t>
+      </w:r>
+      <w:r>
+        <w:t>(done. AIC is worse than Run1</w:t>
+      </w:r>
+      <w:r>
+        <w:t>1</w:t>
+      </w:r>
+      <w:r>
+        <w:t>. Retro</w:t>
+      </w:r>
+      <w:r>
+        <w:t xml:space="preserve"> in north</w:t>
+      </w:r>
+      <w:r>
+        <w:t xml:space="preserve"> is gone.</w:t>
+      </w:r>
+      <w:r>
+        <w:t>)</w:t>
+      </w:r>
+    </w:p>
+    <w:p/>
+    <w:p>
+      <w:r>
+        <w:t>Run 1</w:t>
+      </w:r>
+      <w:r>
+        <w:t>3</w:t>
+      </w:r>
+      <w:r>
+        <w:t xml:space="preserve">: add prior p move north to south </w:t>
+      </w:r>
+      <w:r>
+        <w:t xml:space="preserve">(and south to north) </w:t>
+      </w:r>
+      <w:r>
+        <w:t>at 0.1</w:t>
+      </w:r>
+    </w:p>
+    <w:p/>
+    <w:p>
+      <w:r>
+        <w:t>Run 1</w:t>
+      </w:r>
+      <w:r>
+        <w:t>4</w:t>
+      </w:r>
+      <w:r>
+        <w:t>: add AR1 on p move north to south</w:t>
+      </w:r>
+    </w:p>
+    <w:p/>
+    <w:p>
+      <w:r>
+        <w:t>Run 1</w:t>
+      </w:r>
+      <w:r>
+        <w:t>5</w:t>
+      </w:r>
+      <w:r>
+        <w:t xml:space="preserve">: switch to </w:t>
+      </w:r>
+      <w:r>
+        <w:t>logistic-normal</w:t>
+      </w:r>
+      <w:r>
+        <w:t xml:space="preserve"> for age comp</w:t>
+      </w:r>
+    </w:p>
+    <w:p/>
+    <w:p/>
+    <w:p/>
+    <w:p/>
     <w:p/>
     <w:p/>
     <w:p/>

</xml_diff>

<commit_message>
fits through run 15 complete
</commit_message>
<xml_diff>
--- a/Bridge.Runs/Run Notes.docx
+++ b/Bridge.Runs/Run Notes.docx
@@ -184,28 +184,61 @@
     <w:p/>
     <w:p>
       <w:r>
+        <w:t>Run 11:  switch to RE for recruitment</w:t>
+      </w:r>
+      <w:r>
+        <w:t xml:space="preserve"> and survival</w:t>
+      </w:r>
+      <w:r>
+        <w:t xml:space="preserve"> (“rec</w:t>
+      </w:r>
+      <w:r>
+        <w:t>+1</w:t>
+      </w:r>
+      <w:r>
+        <w:t>”)</w:t>
+      </w:r>
+      <w:r>
+        <w:t xml:space="preserve"> (done)</w:t>
+      </w:r>
+    </w:p>
+    <w:p/>
+    <w:p>
+      <w:r>
         <w:t>Run 1</w:t>
       </w:r>
       <w:r>
+        <w:t>2</w:t>
+      </w:r>
+      <w:r>
+        <w:t xml:space="preserve">: </w:t>
+      </w:r>
+      <w:r>
+        <w:t xml:space="preserve">add mixing with p move north to south </w:t>
+      </w:r>
+      <w:r>
+        <w:t xml:space="preserve">and south to north </w:t>
+      </w:r>
+      <w:r>
+        <w:t xml:space="preserve">fixed at 0.1 </w:t>
+      </w:r>
+      <w:r>
+        <w:t>(done. AIC is worse than Run1</w:t>
+      </w:r>
+      <w:r>
         <w:t>1</w:t>
       </w:r>
       <w:r>
-        <w:t>:  switch to RE for recruitment</w:t>
-      </w:r>
-      <w:r>
-        <w:t xml:space="preserve"> and survival</w:t>
-      </w:r>
-      <w:r>
-        <w:t xml:space="preserve"> (“rec</w:t>
-      </w:r>
-      <w:r>
-        <w:t>+1</w:t>
-      </w:r>
-      <w:r>
-        <w:t>”)</w:t>
-      </w:r>
-      <w:r>
-        <w:t xml:space="preserve"> (done)</w:t>
+        <w:t>. Retro</w:t>
+      </w:r>
+      <w:r>
+        <w:t xml:space="preserve"> in north</w:t>
+      </w:r>
+      <w:r>
+        <w:t xml:space="preserve"> is gone.</w:t>
+      </w:r>
+      <w:r>
+        <w:t>)</w:t>
       </w:r>
     </w:p>
     <w:p/>
@@ -214,90 +247,86 @@
         <w:t>Run 1</w:t>
       </w:r>
       <w:r>
-        <w:t>2</w:t>
+        <w:t>3</w:t>
+      </w:r>
+      <w:r>
+        <w:t xml:space="preserve">: add prior p move north to south </w:t>
+      </w:r>
+      <w:r>
+        <w:t xml:space="preserve">(and south to north) </w:t>
+      </w:r>
+      <w:r>
+        <w:t>at 0.1</w:t>
+      </w:r>
+      <w:r>
+        <w:t>(done)</w:t>
+      </w:r>
+    </w:p>
+    <w:p/>
+    <w:p>
+      <w:r>
+        <w:t>Run 1</w:t>
+      </w:r>
+      <w:r>
+        <w:t>4</w:t>
       </w:r>
       <w:r>
         <w:t xml:space="preserve">: </w:t>
       </w:r>
       <w:r>
-        <w:t xml:space="preserve">add mixing with p move north to south </w:t>
-      </w:r>
-      <w:r>
-        <w:t xml:space="preserve">and south to north </w:t>
+        <w:t>switch to logistic-normal for age comp</w:t>
+      </w:r>
+      <w:r>
+        <w:t xml:space="preserve"> </w:t>
+      </w:r>
+    </w:p>
+    <w:p/>
+    <w:p>
+      <w:r>
+        <w:t>Run 1</w:t>
+      </w:r>
+      <w:r>
+        <w:t>5</w:t>
+      </w:r>
+      <w:r>
+        <w:t xml:space="preserve">: </w:t>
+      </w:r>
+      <w:r>
+        <w:t xml:space="preserve">estimate </w:t>
+      </w:r>
+      <w:proofErr w:type="spellStart"/>
+      <w:proofErr w:type="gramStart"/>
+      <w:r>
+        <w:t>sd</w:t>
+      </w:r>
+      <w:proofErr w:type="spellEnd"/>
+      <w:proofErr w:type="gramEnd"/>
+      <w:r>
+        <w:t xml:space="preserve"> scalar for aggregate rec </w:t>
+      </w:r>
+      <w:proofErr w:type="spellStart"/>
+      <w:r>
+        <w:t>cpa</w:t>
+      </w:r>
+      <w:proofErr w:type="spellEnd"/>
+      <w:r>
+        <w:t xml:space="preserve"> indices</w:t>
+      </w:r>
+      <w:r>
+        <w:t xml:space="preserve"> (doesn’t converge)</w:t>
+      </w:r>
+    </w:p>
+    <w:p/>
+    <w:p>
+      <w:r>
+        <w:t xml:space="preserve">Run 16: </w:t>
+      </w:r>
+      <w:r>
+        <w:t>add AR1 on p move north to south</w:t>
       </w:r>
       <w:bookmarkStart w:id="0" w:name="_GoBack"/>
       <w:bookmarkEnd w:id="0"/>
-      <w:r>
-        <w:t xml:space="preserve">fixed at 0.1 </w:t>
-      </w:r>
-      <w:r>
-        <w:t>(done. AIC is worse than Run1</w:t>
-      </w:r>
-      <w:r>
-        <w:t>1</w:t>
-      </w:r>
-      <w:r>
-        <w:t>. Retro</w:t>
-      </w:r>
-      <w:r>
-        <w:t xml:space="preserve"> in north</w:t>
-      </w:r>
-      <w:r>
-        <w:t xml:space="preserve"> is gone.</w:t>
-      </w:r>
-      <w:r>
-        <w:t>)</w:t>
-      </w:r>
-    </w:p>
-    <w:p/>
-    <w:p>
-      <w:r>
-        <w:t>Run 1</w:t>
-      </w:r>
-      <w:r>
-        <w:t>3</w:t>
-      </w:r>
-      <w:r>
-        <w:t xml:space="preserve">: add prior p move north to south </w:t>
-      </w:r>
-      <w:r>
-        <w:t xml:space="preserve">(and south to north) </w:t>
-      </w:r>
-      <w:r>
-        <w:t>at 0.1</w:t>
-      </w:r>
-    </w:p>
-    <w:p/>
-    <w:p>
-      <w:r>
-        <w:t>Run 1</w:t>
-      </w:r>
-      <w:r>
-        <w:t>4</w:t>
-      </w:r>
-      <w:r>
-        <w:t>: add AR1 on p move north to south</w:t>
-      </w:r>
-    </w:p>
-    <w:p/>
-    <w:p>
-      <w:r>
-        <w:t>Run 1</w:t>
-      </w:r>
-      <w:r>
-        <w:t>5</w:t>
-      </w:r>
-      <w:r>
-        <w:t xml:space="preserve">: switch to </w:t>
-      </w:r>
-      <w:r>
-        <w:t>logistic-normal</w:t>
-      </w:r>
-      <w:r>
-        <w:t xml:space="preserve"> for age comp</w:t>
-      </w:r>
-    </w:p>
-    <w:p/>
+    </w:p>
     <w:p/>
     <w:p/>
     <w:p/>

</xml_diff>

<commit_message>
fix some labeling so that plots for indices and fleets in different regions are not overwritten
</commit_message>
<xml_diff>
--- a/Bridge.Runs/Run Notes.docx
+++ b/Bridge.Runs/Run Notes.docx
@@ -274,10 +274,7 @@
         <w:t xml:space="preserve">: </w:t>
       </w:r>
       <w:r>
-        <w:t>switch to logistic-normal for age comp</w:t>
-      </w:r>
-      <w:r>
-        <w:t xml:space="preserve"> </w:t>
+        <w:t xml:space="preserve">switch to logistic-normal for age comp </w:t>
       </w:r>
     </w:p>
     <w:p/>
@@ -319,15 +316,37 @@
     <w:p/>
     <w:p>
       <w:r>
-        <w:t xml:space="preserve">Run 16: </w:t>
-      </w:r>
-      <w:r>
-        <w:t>add AR1 on p move north to south</w:t>
+        <w:t>Run 16: add AR1 on p move north to south</w:t>
+      </w:r>
+      <w:r>
+        <w:t xml:space="preserve"> (doesn’t converge)</w:t>
       </w:r>
       <w:bookmarkStart w:id="0" w:name="_GoBack"/>
       <w:bookmarkEnd w:id="0"/>
     </w:p>
     <w:p/>
+    <w:p>
+      <w:r>
+        <w:lastRenderedPageBreak/>
+        <w:t>Run 17: go back to RE only on recruitment (“rec”) with AR1 on movement to see if it gets better AIC than no RE on movement and “rec+1”. “</w:t>
+      </w:r>
+      <w:proofErr w:type="gramStart"/>
+      <w:r>
+        <w:t>rec+</w:t>
+      </w:r>
+      <w:proofErr w:type="gramEnd"/>
+      <w:r>
+        <w:t xml:space="preserve">1” has better </w:t>
+      </w:r>
+      <w:proofErr w:type="spellStart"/>
+      <w:r>
+        <w:t>aic</w:t>
+      </w:r>
+      <w:proofErr w:type="spellEnd"/>
+      <w:r>
+        <w:t>, but didn’t complete the script.</w:t>
+      </w:r>
+    </w:p>
     <w:p/>
     <w:p/>
     <w:p/>

</xml_diff>

<commit_message>
redo commit with new runs 1-3
</commit_message>
<xml_diff>
--- a/Bridge.Runs/Run Notes.docx
+++ b/Bridge.Runs/Run Notes.docx
@@ -14,20 +14,6 @@
         <w:t>Run 1: Turn off all indices but NEFSC Spring BTS and Rec CPA</w:t>
       </w:r>
     </w:p>
-    <w:p>
-      <w:pPr>
-        <w:ind w:left="720"/>
-      </w:pPr>
-      <w:r>
-        <w:t>North: Did not converge</w:t>
-      </w:r>
-    </w:p>
-    <w:p>
-      <w:r>
-        <w:tab/>
-        <w:t>South: Converged</w:t>
-      </w:r>
-    </w:p>
     <w:p/>
     <w:p>
       <w:r>
@@ -103,32 +89,6 @@
     </w:p>
     <w:p/>
     <w:p>
-      <w:pPr>
-        <w:rPr>
-          <w:strike/>
-        </w:rPr>
-      </w:pPr>
-      <w:r>
-        <w:rPr>
-          <w:strike/>
-        </w:rPr>
-        <w:t xml:space="preserve">OLD </w:t>
-      </w:r>
-      <w:r>
-        <w:rPr>
-          <w:strike/>
-        </w:rPr>
-        <w:t>Run 7: Add Spring and Fall VAST</w:t>
-      </w:r>
-      <w:r>
-        <w:rPr>
-          <w:strike/>
-        </w:rPr>
-        <w:t xml:space="preserve"> – </w:t>
-      </w:r>
-    </w:p>
-    <w:p/>
-    <w:p>
       <w:r>
         <w:t xml:space="preserve">Run </w:t>
       </w:r>
@@ -139,13 +99,10 @@
         <w:t>: Update remaining spring state indices</w:t>
       </w:r>
       <w:r>
-        <w:t xml:space="preserve"> (added VAST as well but didn’t turn them on); </w:t>
-      </w:r>
-      <w:r>
-        <w:rPr>
-          <w:highlight w:val="yellow"/>
-        </w:rPr>
-        <w:t>make sure scientific notation is ok in proportions</w:t>
+        <w:t xml:space="preserve"> (added VAST as</w:t>
+      </w:r>
+      <w:r>
+        <w:t xml:space="preserve"> well but didn’t turn them on)</w:t>
       </w:r>
     </w:p>
     <w:p/>
@@ -201,6 +158,9 @@
       <w:r>
         <w:t xml:space="preserve"> (done)</w:t>
       </w:r>
+      <w:r>
+        <w:t xml:space="preserve"> Retro in north is gone.</w:t>
+      </w:r>
     </w:p>
     <w:p/>
     <w:p>
@@ -227,15 +187,6 @@
       </w:r>
       <w:r>
         <w:t>1</w:t>
-      </w:r>
-      <w:r>
-        <w:t>. Retro</w:t>
-      </w:r>
-      <w:r>
-        <w:t xml:space="preserve"> in north</w:t>
-      </w:r>
-      <w:r>
-        <w:t xml:space="preserve"> is gone.</w:t>
       </w:r>
       <w:r>
         <w:t>)</w:t>
@@ -321,32 +272,367 @@
       <w:r>
         <w:t xml:space="preserve"> (doesn’t converge)</w:t>
       </w:r>
+    </w:p>
+    <w:p/>
+    <w:p>
+      <w:r>
+        <w:t>Run 17: go back to RE only on recruitment (“rec”) with AR1 on movement to see if it gets better AIC than no RE on movement and “rec+1”. “</w:t>
+      </w:r>
+      <w:proofErr w:type="gramStart"/>
+      <w:r>
+        <w:t>rec+</w:t>
+      </w:r>
+      <w:proofErr w:type="gramEnd"/>
+      <w:r>
+        <w:t xml:space="preserve">1” has better </w:t>
+      </w:r>
+      <w:proofErr w:type="spellStart"/>
+      <w:r>
+        <w:t>aic</w:t>
+      </w:r>
+      <w:proofErr w:type="spellEnd"/>
+      <w:r>
+        <w:t>, but didn’t complete the script.</w:t>
+      </w:r>
+    </w:p>
+    <w:p/>
+    <w:p>
+      <w:pPr>
+        <w:pBdr>
+          <w:bottom w:val="single" w:sz="6" w:space="1" w:color="auto"/>
+        </w:pBdr>
+      </w:pPr>
+    </w:p>
+    <w:p/>
+    <w:p>
+      <w:pPr>
+        <w:pBdr>
+          <w:bottom w:val="single" w:sz="6" w:space="1" w:color="auto"/>
+        </w:pBdr>
+      </w:pPr>
+    </w:p>
+    <w:p/>
+    <w:p/>
+    <w:p>
+      <w:r>
+        <w:t>Run 7: Update remaining spring state indices (added VAST as well but didn’t turn them on)</w:t>
+      </w:r>
+    </w:p>
+    <w:p/>
+    <w:p/>
+    <w:p>
+      <w:r>
+        <w:t>TO DO</w:t>
+      </w:r>
+      <w:r>
+        <w:t xml:space="preserve"> (starting from run 7, 8 or 9)</w:t>
+      </w:r>
+      <w:r>
+        <w:t>:</w:t>
+      </w:r>
+    </w:p>
+    <w:p>
+      <w:pPr>
+        <w:pStyle w:val="ListParagraph"/>
+        <w:numPr>
+          <w:ilvl w:val="0"/>
+          <w:numId w:val="1"/>
+        </w:numPr>
+      </w:pPr>
+      <w:r>
+        <w:t>Use RE instead of</w:t>
+      </w:r>
+      <w:r>
+        <w:t xml:space="preserve"> selectivity block for Rec </w:t>
+      </w:r>
+      <w:r>
+        <w:t>fleets</w:t>
+      </w:r>
+      <w:r>
+        <w:t xml:space="preserve"> (use run 8 or 9)</w:t>
+      </w:r>
+      <w:r>
+        <w:t xml:space="preserve"> (Run 2 based off of Run 1)</w:t>
+      </w:r>
+      <w:r>
+        <w:t xml:space="preserve"> (DONE. Did not converge. </w:t>
+      </w:r>
+      <w:proofErr w:type="spellStart"/>
+      <w:r>
+        <w:t>selpars</w:t>
+      </w:r>
+      <w:proofErr w:type="spellEnd"/>
+      <w:r>
+        <w:t xml:space="preserve"> hitting upper bounds and v</w:t>
+      </w:r>
+      <w:r>
+        <w:t xml:space="preserve">ariance of </w:t>
+      </w:r>
+      <w:proofErr w:type="spellStart"/>
+      <w:r>
+        <w:t>Sel</w:t>
+      </w:r>
+      <w:proofErr w:type="spellEnd"/>
+      <w:r>
+        <w:t xml:space="preserve"> re is going to 0)</w:t>
+      </w:r>
+    </w:p>
+    <w:p>
+      <w:pPr>
+        <w:pStyle w:val="ListParagraph"/>
+        <w:numPr>
+          <w:ilvl w:val="1"/>
+          <w:numId w:val="1"/>
+        </w:numPr>
+      </w:pPr>
+      <w:r>
+        <w:rPr>
+          <w:color w:val="FF0000"/>
+        </w:rPr>
+        <w:t xml:space="preserve">K: Summarize big commercial management changes and </w:t>
+      </w:r>
+      <w:r>
+        <w:rPr>
+          <w:color w:val="FF0000"/>
+        </w:rPr>
+        <w:t>in minimum size of rec fishery</w:t>
+      </w:r>
+    </w:p>
+    <w:p>
+      <w:pPr>
+        <w:pStyle w:val="ListParagraph"/>
+        <w:numPr>
+          <w:ilvl w:val="0"/>
+          <w:numId w:val="1"/>
+        </w:numPr>
+      </w:pPr>
+      <w:r>
+        <w:t>Examine VAST selectivity</w:t>
+      </w:r>
+      <w:r>
+        <w:t xml:space="preserve"> (done) Run 1</w:t>
+      </w:r>
+    </w:p>
+    <w:p>
+      <w:pPr>
+        <w:pStyle w:val="ListParagraph"/>
+        <w:numPr>
+          <w:ilvl w:val="0"/>
+          <w:numId w:val="1"/>
+        </w:numPr>
+      </w:pPr>
+      <w:r>
+        <w:t xml:space="preserve">Turn on all indices and estimate </w:t>
+      </w:r>
+      <w:proofErr w:type="spellStart"/>
+      <w:r>
+        <w:t>RecCPA</w:t>
+      </w:r>
+      <w:proofErr w:type="spellEnd"/>
+      <w:r>
+        <w:t xml:space="preserve"> CV</w:t>
+      </w:r>
+      <w:r>
+        <w:t xml:space="preserve"> (Run 3 </w:t>
+      </w:r>
+      <w:r>
+        <w:t xml:space="preserve">based off of Run </w:t>
+      </w:r>
+      <w:r>
+        <w:t>2</w:t>
+      </w:r>
+      <w:r>
+        <w:t>. DONE. CVs for north and south are 10 and 7 times input CVs</w:t>
+      </w:r>
       <w:bookmarkStart w:id="0" w:name="_GoBack"/>
       <w:bookmarkEnd w:id="0"/>
-    </w:p>
-    <w:p/>
-    <w:p>
-      <w:r>
-        <w:lastRenderedPageBreak/>
-        <w:t>Run 17: go back to RE only on recruitment (“rec”) with AR1 on movement to see if it gets better AIC than no RE on movement and “rec+1”. “</w:t>
+      <w:r>
+        <w:t>)</w:t>
+      </w:r>
+    </w:p>
+    <w:p>
+      <w:pPr>
+        <w:pStyle w:val="ListParagraph"/>
+        <w:numPr>
+          <w:ilvl w:val="0"/>
+          <w:numId w:val="1"/>
+        </w:numPr>
+      </w:pPr>
+      <w:r>
+        <w:t>Random effects (rec+1)</w:t>
+      </w:r>
+    </w:p>
+    <w:p>
+      <w:pPr>
+        <w:pStyle w:val="ListParagraph"/>
+        <w:numPr>
+          <w:ilvl w:val="1"/>
+          <w:numId w:val="1"/>
+        </w:numPr>
+      </w:pPr>
+      <w:r>
+        <w:t xml:space="preserve">All state and federal indices + </w:t>
+      </w:r>
+      <w:proofErr w:type="spellStart"/>
+      <w:r>
+        <w:t>RecCPA</w:t>
+      </w:r>
+      <w:proofErr w:type="spellEnd"/>
+      <w:r>
+        <w:t xml:space="preserve"> (done) Run 1</w:t>
+      </w:r>
+    </w:p>
+    <w:p>
+      <w:pPr>
+        <w:pStyle w:val="ListParagraph"/>
+        <w:numPr>
+          <w:ilvl w:val="1"/>
+          <w:numId w:val="1"/>
+        </w:numPr>
+      </w:pPr>
+      <w:r>
+        <w:t xml:space="preserve">VAST + </w:t>
+      </w:r>
+      <w:proofErr w:type="spellStart"/>
+      <w:r>
+        <w:t>RecCPA</w:t>
+      </w:r>
+      <w:proofErr w:type="spellEnd"/>
+      <w:r>
+        <w:t xml:space="preserve"> (Run 4 based off of Run 3)</w:t>
+      </w:r>
+    </w:p>
+    <w:p>
+      <w:pPr>
+        <w:pStyle w:val="ListParagraph"/>
+        <w:numPr>
+          <w:ilvl w:val="1"/>
+          <w:numId w:val="1"/>
+        </w:numPr>
+      </w:pPr>
+      <w:r>
+        <w:t xml:space="preserve">NEFSC + </w:t>
+      </w:r>
+      <w:proofErr w:type="spellStart"/>
+      <w:r>
+        <w:t>RecCPA</w:t>
+      </w:r>
+      <w:proofErr w:type="spellEnd"/>
+      <w:r>
+        <w:t xml:space="preserve"> + NEAMAP</w:t>
+      </w:r>
+      <w:r>
+        <w:t xml:space="preserve"> (Run 5</w:t>
+      </w:r>
+      <w:r>
+        <w:t xml:space="preserve"> </w:t>
+      </w:r>
+      <w:r>
+        <w:t xml:space="preserve">based off of Run </w:t>
+      </w:r>
+      <w:r>
+        <w:t>3)</w:t>
+      </w:r>
+    </w:p>
+    <w:p>
+      <w:pPr>
+        <w:pStyle w:val="ListParagraph"/>
+        <w:numPr>
+          <w:ilvl w:val="1"/>
+          <w:numId w:val="1"/>
+        </w:numPr>
+      </w:pPr>
+      <w:r>
+        <w:t xml:space="preserve">Compare 3 </w:t>
+      </w:r>
+      <w:proofErr w:type="spellStart"/>
+      <w:r>
+        <w:t>anf</w:t>
+      </w:r>
+      <w:proofErr w:type="spellEnd"/>
+      <w:r>
+        <w:t xml:space="preserve"> 4 </w:t>
+      </w:r>
+      <w:proofErr w:type="spellStart"/>
+      <w:r>
+        <w:t>b</w:t>
       </w:r>
       <w:proofErr w:type="gramStart"/>
       <w:r>
-        <w:t>rec+</w:t>
-      </w:r>
+        <w:t>,c</w:t>
+      </w:r>
+      <w:proofErr w:type="spellEnd"/>
       <w:proofErr w:type="gramEnd"/>
       <w:r>
-        <w:t xml:space="preserve">1” has better </w:t>
-      </w:r>
-      <w:proofErr w:type="spellStart"/>
-      <w:r>
-        <w:t>aic</w:t>
-      </w:r>
-      <w:proofErr w:type="spellEnd"/>
-      <w:r>
-        <w:t>, but didn’t complete the script.</w:t>
-      </w:r>
-    </w:p>
+        <w:t>.</w:t>
+      </w:r>
+    </w:p>
+    <w:p>
+      <w:pPr>
+        <w:pStyle w:val="ListParagraph"/>
+        <w:numPr>
+          <w:ilvl w:val="0"/>
+          <w:numId w:val="1"/>
+        </w:numPr>
+      </w:pPr>
+      <w:r>
+        <w:t>Pick best of #3, and then…..</w:t>
+      </w:r>
+    </w:p>
+    <w:p>
+      <w:pPr>
+        <w:pStyle w:val="ListParagraph"/>
+        <w:numPr>
+          <w:ilvl w:val="1"/>
+          <w:numId w:val="1"/>
+        </w:numPr>
+      </w:pPr>
+      <w:r>
+        <w:t>Estimate S-R relationship?</w:t>
+      </w:r>
+    </w:p>
+    <w:p>
+      <w:pPr>
+        <w:pStyle w:val="ListParagraph"/>
+        <w:numPr>
+          <w:ilvl w:val="1"/>
+          <w:numId w:val="1"/>
+        </w:numPr>
+      </w:pPr>
+      <w:r>
+        <w:t>Estimate temperature impacts (recruitment)</w:t>
+      </w:r>
+    </w:p>
+    <w:p>
+      <w:pPr>
+        <w:pStyle w:val="ListParagraph"/>
+        <w:numPr>
+          <w:ilvl w:val="1"/>
+          <w:numId w:val="1"/>
+        </w:numPr>
+      </w:pPr>
+      <w:r>
+        <w:t>Estimate M random effects (i.e. time-varying M)</w:t>
+      </w:r>
+    </w:p>
+    <w:p>
+      <w:pPr>
+        <w:pStyle w:val="ListParagraph"/>
+        <w:numPr>
+          <w:ilvl w:val="1"/>
+          <w:numId w:val="1"/>
+        </w:numPr>
+      </w:pPr>
+      <w:r>
+        <w:t>Movement?</w:t>
+      </w:r>
+    </w:p>
+    <w:p>
+      <w:pPr>
+        <w:ind w:left="1080"/>
+      </w:pPr>
+    </w:p>
+    <w:p/>
     <w:p/>
     <w:p/>
     <w:p/>
@@ -366,6 +652,192 @@
     </w:sectPr>
   </w:body>
 </w:document>
+</file>
+
+<file path=word/numbering.xml><?xml version="1.0" encoding="utf-8"?>
+<w:numbering xmlns:wpc="http://schemas.microsoft.com/office/word/2010/wordprocessingCanvas" xmlns:cx="http://schemas.microsoft.com/office/drawing/2014/chartex" xmlns:cx1="http://schemas.microsoft.com/office/drawing/2015/9/8/chartex" xmlns:mc="http://schemas.openxmlformats.org/markup-compatibility/2006" xmlns:o="urn:schemas-microsoft-com:office:office" xmlns:r="http://schemas.openxmlformats.org/officeDocument/2006/relationships" xmlns:m="http://schemas.openxmlformats.org/officeDocument/2006/math" xmlns:v="urn:schemas-microsoft-com:vml" xmlns:wp14="http://schemas.microsoft.com/office/word/2010/wordprocessingDrawing" xmlns:wp="http://schemas.openxmlformats.org/drawingml/2006/wordprocessingDrawing" xmlns:w10="urn:schemas-microsoft-com:office:word" xmlns:w="http://schemas.openxmlformats.org/wordprocessingml/2006/main" xmlns:w14="http://schemas.microsoft.com/office/word/2010/wordml" xmlns:w15="http://schemas.microsoft.com/office/word/2012/wordml" xmlns:w16se="http://schemas.microsoft.com/office/word/2015/wordml/symex" xmlns:wpg="http://schemas.microsoft.com/office/word/2010/wordprocessingGroup" xmlns:wpi="http://schemas.microsoft.com/office/word/2010/wordprocessingInk" xmlns:wne="http://schemas.microsoft.com/office/word/2006/wordml" xmlns:wps="http://schemas.microsoft.com/office/word/2010/wordprocessingShape" mc:Ignorable="w14 w15 w16se wp14">
+  <w:abstractNum w:abstractNumId="0" w15:restartNumberingAfterBreak="0">
+    <w:nsid w:val="0F611E1C"/>
+    <w:multiLevelType w:val="hybridMultilevel"/>
+    <w:tmpl w:val="918045E0"/>
+    <w:lvl w:ilvl="0" w:tplc="04090019">
+      <w:start w:val="1"/>
+      <w:numFmt w:val="lowerLetter"/>
+      <w:lvlText w:val="%1."/>
+      <w:lvlJc w:val="left"/>
+      <w:pPr>
+        <w:ind w:left="1440" w:hanging="360"/>
+      </w:pPr>
+    </w:lvl>
+    <w:lvl w:ilvl="1" w:tplc="04090019" w:tentative="1">
+      <w:start w:val="1"/>
+      <w:numFmt w:val="lowerLetter"/>
+      <w:lvlText w:val="%2."/>
+      <w:lvlJc w:val="left"/>
+      <w:pPr>
+        <w:ind w:left="2160" w:hanging="360"/>
+      </w:pPr>
+    </w:lvl>
+    <w:lvl w:ilvl="2" w:tplc="0409001B" w:tentative="1">
+      <w:start w:val="1"/>
+      <w:numFmt w:val="lowerRoman"/>
+      <w:lvlText w:val="%3."/>
+      <w:lvlJc w:val="right"/>
+      <w:pPr>
+        <w:ind w:left="2880" w:hanging="180"/>
+      </w:pPr>
+    </w:lvl>
+    <w:lvl w:ilvl="3" w:tplc="0409000F" w:tentative="1">
+      <w:start w:val="1"/>
+      <w:numFmt w:val="decimal"/>
+      <w:lvlText w:val="%4."/>
+      <w:lvlJc w:val="left"/>
+      <w:pPr>
+        <w:ind w:left="3600" w:hanging="360"/>
+      </w:pPr>
+    </w:lvl>
+    <w:lvl w:ilvl="4" w:tplc="04090019" w:tentative="1">
+      <w:start w:val="1"/>
+      <w:numFmt w:val="lowerLetter"/>
+      <w:lvlText w:val="%5."/>
+      <w:lvlJc w:val="left"/>
+      <w:pPr>
+        <w:ind w:left="4320" w:hanging="360"/>
+      </w:pPr>
+    </w:lvl>
+    <w:lvl w:ilvl="5" w:tplc="0409001B" w:tentative="1">
+      <w:start w:val="1"/>
+      <w:numFmt w:val="lowerRoman"/>
+      <w:lvlText w:val="%6."/>
+      <w:lvlJc w:val="right"/>
+      <w:pPr>
+        <w:ind w:left="5040" w:hanging="180"/>
+      </w:pPr>
+    </w:lvl>
+    <w:lvl w:ilvl="6" w:tplc="0409000F" w:tentative="1">
+      <w:start w:val="1"/>
+      <w:numFmt w:val="decimal"/>
+      <w:lvlText w:val="%7."/>
+      <w:lvlJc w:val="left"/>
+      <w:pPr>
+        <w:ind w:left="5760" w:hanging="360"/>
+      </w:pPr>
+    </w:lvl>
+    <w:lvl w:ilvl="7" w:tplc="04090019" w:tentative="1">
+      <w:start w:val="1"/>
+      <w:numFmt w:val="lowerLetter"/>
+      <w:lvlText w:val="%8."/>
+      <w:lvlJc w:val="left"/>
+      <w:pPr>
+        <w:ind w:left="6480" w:hanging="360"/>
+      </w:pPr>
+    </w:lvl>
+    <w:lvl w:ilvl="8" w:tplc="0409001B" w:tentative="1">
+      <w:start w:val="1"/>
+      <w:numFmt w:val="lowerRoman"/>
+      <w:lvlText w:val="%9."/>
+      <w:lvlJc w:val="right"/>
+      <w:pPr>
+        <w:ind w:left="7200" w:hanging="180"/>
+      </w:pPr>
+    </w:lvl>
+  </w:abstractNum>
+  <w:abstractNum w:abstractNumId="1" w15:restartNumberingAfterBreak="0">
+    <w:nsid w:val="2C3C3700"/>
+    <w:multiLevelType w:val="hybridMultilevel"/>
+    <w:tmpl w:val="5DB8CCC4"/>
+    <w:lvl w:ilvl="0" w:tplc="04090011">
+      <w:start w:val="1"/>
+      <w:numFmt w:val="decimal"/>
+      <w:lvlText w:val="%1)"/>
+      <w:lvlJc w:val="left"/>
+      <w:pPr>
+        <w:ind w:left="720" w:hanging="360"/>
+      </w:pPr>
+      <w:rPr>
+        <w:rFonts w:hint="default"/>
+      </w:rPr>
+    </w:lvl>
+    <w:lvl w:ilvl="1" w:tplc="04090019">
+      <w:start w:val="1"/>
+      <w:numFmt w:val="lowerLetter"/>
+      <w:lvlText w:val="%2."/>
+      <w:lvlJc w:val="left"/>
+      <w:pPr>
+        <w:ind w:left="1440" w:hanging="360"/>
+      </w:pPr>
+    </w:lvl>
+    <w:lvl w:ilvl="2" w:tplc="0409001B" w:tentative="1">
+      <w:start w:val="1"/>
+      <w:numFmt w:val="lowerRoman"/>
+      <w:lvlText w:val="%3."/>
+      <w:lvlJc w:val="right"/>
+      <w:pPr>
+        <w:ind w:left="2160" w:hanging="180"/>
+      </w:pPr>
+    </w:lvl>
+    <w:lvl w:ilvl="3" w:tplc="0409000F" w:tentative="1">
+      <w:start w:val="1"/>
+      <w:numFmt w:val="decimal"/>
+      <w:lvlText w:val="%4."/>
+      <w:lvlJc w:val="left"/>
+      <w:pPr>
+        <w:ind w:left="2880" w:hanging="360"/>
+      </w:pPr>
+    </w:lvl>
+    <w:lvl w:ilvl="4" w:tplc="04090019" w:tentative="1">
+      <w:start w:val="1"/>
+      <w:numFmt w:val="lowerLetter"/>
+      <w:lvlText w:val="%5."/>
+      <w:lvlJc w:val="left"/>
+      <w:pPr>
+        <w:ind w:left="3600" w:hanging="360"/>
+      </w:pPr>
+    </w:lvl>
+    <w:lvl w:ilvl="5" w:tplc="0409001B" w:tentative="1">
+      <w:start w:val="1"/>
+      <w:numFmt w:val="lowerRoman"/>
+      <w:lvlText w:val="%6."/>
+      <w:lvlJc w:val="right"/>
+      <w:pPr>
+        <w:ind w:left="4320" w:hanging="180"/>
+      </w:pPr>
+    </w:lvl>
+    <w:lvl w:ilvl="6" w:tplc="0409000F" w:tentative="1">
+      <w:start w:val="1"/>
+      <w:numFmt w:val="decimal"/>
+      <w:lvlText w:val="%7."/>
+      <w:lvlJc w:val="left"/>
+      <w:pPr>
+        <w:ind w:left="5040" w:hanging="360"/>
+      </w:pPr>
+    </w:lvl>
+    <w:lvl w:ilvl="7" w:tplc="04090019" w:tentative="1">
+      <w:start w:val="1"/>
+      <w:numFmt w:val="lowerLetter"/>
+      <w:lvlText w:val="%8."/>
+      <w:lvlJc w:val="left"/>
+      <w:pPr>
+        <w:ind w:left="5760" w:hanging="360"/>
+      </w:pPr>
+    </w:lvl>
+    <w:lvl w:ilvl="8" w:tplc="0409001B" w:tentative="1">
+      <w:start w:val="1"/>
+      <w:numFmt w:val="lowerRoman"/>
+      <w:lvlText w:val="%9."/>
+      <w:lvlJc w:val="right"/>
+      <w:pPr>
+        <w:ind w:left="6480" w:hanging="180"/>
+      </w:pPr>
+    </w:lvl>
+  </w:abstractNum>
+  <w:num w:numId="1">
+    <w:abstractNumId w:val="1"/>
+  </w:num>
+  <w:num w:numId="2">
+    <w:abstractNumId w:val="0"/>
+  </w:num>
+</w:numbering>
 </file>
 
 <file path=word/styles.xml><?xml version="1.0" encoding="utf-8"?>
@@ -785,6 +1257,17 @@
     <w:semiHidden/>
     <w:unhideWhenUsed/>
   </w:style>
+  <w:style w:type="paragraph" w:styleId="ListParagraph">
+    <w:name w:val="List Paragraph"/>
+    <w:basedOn w:val="Normal"/>
+    <w:uiPriority w:val="34"/>
+    <w:qFormat/>
+    <w:rsid w:val="003B5532"/>
+    <w:pPr>
+      <w:ind w:left="720"/>
+      <w:contextualSpacing/>
+    </w:pPr>
+  </w:style>
 </w:styles>
 </file>
 

</xml_diff>